<commit_message>
GSI AnnReport was updated
</commit_message>
<xml_diff>
--- a/GSIAnnRep/2010/PoD_GSIRep2010.docx
+++ b/GSIAnnRep/2010/PoD_GSIRep2010.docx
@@ -18,7 +18,13 @@
         <w:pStyle w:val="Author"/>
       </w:pPr>
       <w:r>
-        <w:t>P. Malzacher, A. Manafov</w:t>
+        <w:t>A. Manafov</w:t>
+      </w:r>
+      <w:r>
+        <w:t xml:space="preserve">, </w:t>
+      </w:r>
+      <w:r>
+        <w:t>P. Malzacher</w:t>
       </w:r>
     </w:p>
     <w:p>
@@ -81,13 +87,7 @@
         <w:t>s</w:t>
       </w:r>
       <w:r>
-        <w:t>ters of computers. Normally users get PROOF provided by a</w:t>
-      </w:r>
-      <w:r>
-        <w:t>d</w:t>
-      </w:r>
-      <w:r>
-        <w:t>ministrators as a pre-installed shared cluster. To avoid certain disadvantages of “static” PROOF clusters PoD</w:t>
+        <w:t>ters of computers. Normally users get PROOF provided by administrators as a pre-installed shared cluster. To avoid certain disadvantages of “static” PROOF clusters PoD</w:t>
       </w:r>
       <w:r>
         <w:t xml:space="preserve"> [3]</w:t>
@@ -101,7 +101,13 @@
         <w:pStyle w:val="BodyTextIndent"/>
       </w:pPr>
       <w:r>
-        <w:t>PROOF on Demand is a tool-set, which dynamically sets up a PROOF cluster at a user request, on any r</w:t>
+        <w:t>PROOF on Demand is a tool-set, which dynamical</w:t>
+      </w:r>
+      <w:r>
+        <w:t xml:space="preserve">ly sets up a PROOF cluster at </w:t>
+      </w:r>
+      <w:r>
+        <w:t>user request, on any r</w:t>
       </w:r>
       <w:r>
         <w:t>e</w:t>
@@ -155,19 +161,7 @@
         <w:rPr>
           <w:kern w:val="16"/>
         </w:rPr>
-        <w:t xml:space="preserve"> The process of installation is very simple and fully automated. PoD works out of</w:t>
-      </w:r>
-      <w:r>
-        <w:rPr>
-          <w:kern w:val="16"/>
-        </w:rPr>
-        <w:t xml:space="preserve"> </w:t>
-      </w:r>
-      <w:r>
-        <w:rPr>
-          <w:kern w:val="16"/>
-        </w:rPr>
-        <w:t>the box. Its distribution contains preconfigured modules and ever</w:t>
+        <w:t xml:space="preserve"> The process of installation is very simple and fully automated. PoD works out of the box. Its distribution contains preconfigured modules and ever</w:t>
       </w:r>
       <w:r>
         <w:rPr>
@@ -179,31 +173,7 @@
         <w:rPr>
           <w:kern w:val="16"/>
         </w:rPr>
-        <w:t>thing users need to just</w:t>
-      </w:r>
-      <w:r>
-        <w:rPr>
-          <w:kern w:val="16"/>
-        </w:rPr>
-        <w:t xml:space="preserve"> </w:t>
-      </w:r>
-      <w:r>
-        <w:rPr>
-          <w:kern w:val="16"/>
-        </w:rPr>
-        <w:t>immed</w:t>
-      </w:r>
-      <w:r>
-        <w:rPr>
-          <w:kern w:val="16"/>
-        </w:rPr>
-        <w:t>i</w:t>
-      </w:r>
-      <w:r>
-        <w:rPr>
-          <w:kern w:val="16"/>
-        </w:rPr>
-        <w:t>ately start to work with it right after the installation.</w:t>
+        <w:t>thing users need to just immediately start to work with it right after the installation.</w:t>
       </w:r>
     </w:p>
     <w:p>
@@ -229,43 +199,7 @@
         <w:rPr>
           <w:kern w:val="16"/>
         </w:rPr>
-        <w:t xml:space="preserve"> PoD provides a simple and intuitive graphics user interface in order</w:t>
-      </w:r>
-      <w:r>
-        <w:rPr>
-          <w:kern w:val="16"/>
-        </w:rPr>
-        <w:t xml:space="preserve"> </w:t>
-      </w:r>
-      <w:r>
-        <w:rPr>
-          <w:kern w:val="16"/>
-        </w:rPr>
-        <w:t>to simplify access to its functionality. For user’s co</w:t>
-      </w:r>
-      <w:r>
-        <w:rPr>
-          <w:kern w:val="16"/>
-        </w:rPr>
-        <w:t>n</w:t>
-      </w:r>
-      <w:r>
-        <w:rPr>
-          <w:kern w:val="16"/>
-        </w:rPr>
-        <w:t>venience there is also a command line</w:t>
-      </w:r>
-      <w:r>
-        <w:rPr>
-          <w:kern w:val="16"/>
-        </w:rPr>
-        <w:t xml:space="preserve"> </w:t>
-      </w:r>
-      <w:r>
-        <w:rPr>
-          <w:kern w:val="16"/>
-        </w:rPr>
-        <w:t>interface, it helps to manage a PoD cluster remotely or use it in a batch mode.</w:t>
+        <w:t xml:space="preserve"> PoD provides a simple and intuitive graphics user interface in order to simplify access to its functionality. For user’s convenience there is also a command line interface, it helps to manage a PoD cluster remotely or use it in a batch mode.</w:t>
       </w:r>
     </w:p>
     <w:p>
@@ -303,91 +237,7 @@
         <w:rPr>
           <w:kern w:val="16"/>
         </w:rPr>
-        <w:t>ble, PoD setups direct PROOF connections</w:t>
-      </w:r>
-      <w:r>
-        <w:rPr>
-          <w:kern w:val="16"/>
-        </w:rPr>
-        <w:t xml:space="preserve"> </w:t>
-      </w:r>
-      <w:r>
-        <w:rPr>
-          <w:kern w:val="16"/>
-        </w:rPr>
-        <w:t>between nodes. It r</w:t>
-      </w:r>
-      <w:r>
-        <w:rPr>
-          <w:kern w:val="16"/>
-        </w:rPr>
-        <w:t>e</w:t>
-      </w:r>
-      <w:r>
-        <w:rPr>
-          <w:kern w:val="16"/>
-        </w:rPr>
-        <w:t>sults in a full functional PROOF cluster. Users get native speed and the</w:t>
-      </w:r>
-      <w:r>
-        <w:rPr>
-          <w:kern w:val="16"/>
-        </w:rPr>
-        <w:t xml:space="preserve"> </w:t>
-      </w:r>
-      <w:r>
-        <w:rPr>
-          <w:kern w:val="16"/>
-        </w:rPr>
-        <w:t>whole range of PROOF features. To use native connections an i</w:t>
-      </w:r>
-      <w:r>
-        <w:rPr>
-          <w:kern w:val="16"/>
-        </w:rPr>
-        <w:t>n</w:t>
-      </w:r>
-      <w:r>
-        <w:rPr>
-          <w:kern w:val="16"/>
-        </w:rPr>
-        <w:t>coming traffic must be</w:t>
-      </w:r>
-      <w:r>
-        <w:rPr>
-          <w:kern w:val="16"/>
-        </w:rPr>
-        <w:t xml:space="preserve"> </w:t>
-      </w:r>
-      <w:r>
-        <w:rPr>
-          <w:kern w:val="16"/>
-        </w:rPr>
-        <w:t>allowed on PoD workers for a defined port. Otherwise PoD uses packet-forwarding</w:t>
-      </w:r>
-      <w:r>
-        <w:rPr>
-          <w:kern w:val="16"/>
-        </w:rPr>
-        <w:t xml:space="preserve"> </w:t>
-      </w:r>
-      <w:r>
-        <w:rPr>
-          <w:kern w:val="16"/>
-        </w:rPr>
-        <w:t>a</w:t>
-      </w:r>
-      <w:r>
-        <w:rPr>
-          <w:kern w:val="16"/>
-        </w:rPr>
-        <w:t>l</w:t>
-      </w:r>
-      <w:r>
-        <w:rPr>
-          <w:kern w:val="16"/>
-        </w:rPr>
-        <w:t>gorithms.</w:t>
+        <w:t>ble, PoD setups direct PROOF connections between nodes. It results in a full functional PROOF cluster. Users get native speed and the whole range of PROOF features. To use native connections an incoming traffic must be allowed on PoD workers for a defined port. Otherwise PoD uses packet-forwarding algorithms.</w:t>
       </w:r>
     </w:p>
     <w:p>
@@ -425,31 +275,7 @@
         <w:rPr>
           <w:kern w:val="16"/>
         </w:rPr>
-        <w:t>hind a firewall then PoD uses its packet</w:t>
-      </w:r>
-      <w:r>
-        <w:rPr>
-          <w:kern w:val="16"/>
-        </w:rPr>
-        <w:t>-</w:t>
-      </w:r>
-      <w:r>
-        <w:rPr>
-          <w:kern w:val="16"/>
-        </w:rPr>
-        <w:t>forwarding</w:t>
-      </w:r>
-      <w:r>
-        <w:rPr>
-          <w:kern w:val="16"/>
-        </w:rPr>
-        <w:t xml:space="preserve"> </w:t>
-      </w:r>
-      <w:r>
-        <w:rPr>
-          <w:kern w:val="16"/>
-        </w:rPr>
-        <w:t>alg</w:t>
+        <w:t>hind a firewall then PoD uses its packet-forwarding alg</w:t>
       </w:r>
       <w:r>
         <w:rPr>
@@ -461,43 +287,7 @@
         <w:rPr>
           <w:kern w:val="16"/>
         </w:rPr>
-        <w:t>rithms to maintain the PROOF traffic. The alg</w:t>
-      </w:r>
-      <w:r>
-        <w:rPr>
-          <w:kern w:val="16"/>
-        </w:rPr>
-        <w:t>o</w:t>
-      </w:r>
-      <w:r>
-        <w:rPr>
-          <w:kern w:val="16"/>
-        </w:rPr>
-        <w:t>rithms are very efficient, there</w:t>
-      </w:r>
-      <w:r>
-        <w:rPr>
-          <w:kern w:val="16"/>
-        </w:rPr>
-        <w:t xml:space="preserve"> </w:t>
-      </w:r>
-      <w:r>
-        <w:rPr>
-          <w:kern w:val="16"/>
-        </w:rPr>
-        <w:t>will be no speed penalty, but some PROOF functions are li</w:t>
-      </w:r>
-      <w:r>
-        <w:rPr>
-          <w:kern w:val="16"/>
-        </w:rPr>
-        <w:t>m</w:t>
-      </w:r>
-      <w:r>
-        <w:rPr>
-          <w:kern w:val="16"/>
-        </w:rPr>
-        <w:t>ited.</w:t>
+        <w:t>rithms to maintain the PROOF traffic. The algorithms are very efficient, there will be no speed penalty, but some PROOF functions are limited.</w:t>
       </w:r>
     </w:p>
     <w:p>
@@ -523,43 +313,7 @@
         <w:rPr>
           <w:kern w:val="16"/>
         </w:rPr>
-        <w:t xml:space="preserve"> PoD implements automatic port mapping algorithms to</w:t>
-      </w:r>
-      <w:r>
-        <w:rPr>
-          <w:kern w:val="16"/>
-        </w:rPr>
-        <w:t xml:space="preserve"> </w:t>
-      </w:r>
-      <w:r>
-        <w:rPr>
-          <w:kern w:val="16"/>
-        </w:rPr>
-        <w:t>properly handle cases when several users start PoD instances (servers/ workers) on the same</w:t>
-      </w:r>
-      <w:r>
-        <w:rPr>
-          <w:kern w:val="16"/>
-        </w:rPr>
-        <w:t xml:space="preserve"> </w:t>
-      </w:r>
-      <w:r>
-        <w:rPr>
-          <w:kern w:val="16"/>
-        </w:rPr>
-        <w:t>machine. PoD also automatically manages situations when multiple PoD workers are started</w:t>
-      </w:r>
-      <w:r>
-        <w:rPr>
-          <w:kern w:val="16"/>
-        </w:rPr>
-        <w:t xml:space="preserve"> </w:t>
-      </w:r>
-      <w:r>
-        <w:rPr>
-          <w:kern w:val="16"/>
-        </w:rPr>
-        <w:t>on the same node. Private PoD instances can't di</w:t>
+        <w:t xml:space="preserve"> PoD implements automatic port mapping algorithms to properly handle cases when several users start PoD instances (servers/ workers) on the same machine. PoD also automatically manages situations when multiple PoD workers are started on the same node. Private PoD instances can't di</w:t>
       </w:r>
       <w:r>
         <w:rPr>
@@ -597,19 +351,7 @@
         <w:rPr>
           <w:kern w:val="16"/>
         </w:rPr>
-        <w:t xml:space="preserve"> PoD supports different job managers via a plug-in system. It is a</w:t>
-      </w:r>
-      <w:r>
-        <w:rPr>
-          <w:kern w:val="16"/>
-        </w:rPr>
-        <w:t xml:space="preserve"> </w:t>
-      </w:r>
-      <w:r>
-        <w:rPr>
-          <w:kern w:val="16"/>
-        </w:rPr>
-        <w:t>very easy to extend system. PoD is currently shipped with the follo</w:t>
+        <w:t xml:space="preserve"> PoD supports different job managers via a plug-in system. It is a very easy to extend system. PoD is currently shipped with the follo</w:t>
       </w:r>
       <w:r>
         <w:rPr>
@@ -621,67 +363,7 @@
         <w:rPr>
           <w:kern w:val="16"/>
         </w:rPr>
-        <w:t>ing plug-ins:</w:t>
-      </w:r>
-      <w:r>
-        <w:rPr>
-          <w:kern w:val="16"/>
-        </w:rPr>
-        <w:t xml:space="preserve"> </w:t>
-      </w:r>
-      <w:r>
-        <w:rPr>
-          <w:kern w:val="16"/>
-        </w:rPr>
-        <w:t>SSH,</w:t>
-      </w:r>
-      <w:r>
-        <w:rPr>
-          <w:kern w:val="16"/>
-        </w:rPr>
-        <w:t xml:space="preserve"> </w:t>
-      </w:r>
-      <w:r>
-        <w:rPr>
-          <w:kern w:val="16"/>
-        </w:rPr>
-        <w:t>LSF (Load Sharing Facility),</w:t>
-      </w:r>
-      <w:r>
-        <w:rPr>
-          <w:kern w:val="16"/>
-        </w:rPr>
-        <w:t xml:space="preserve"> </w:t>
-      </w:r>
-      <w:r>
-        <w:rPr>
-          <w:kern w:val="16"/>
-        </w:rPr>
-        <w:t>PBS Pro/OpenPBS/Torque (Portable Batch Sys</w:t>
-      </w:r>
-      <w:r>
-        <w:rPr>
-          <w:kern w:val="16"/>
-        </w:rPr>
-        <w:t>tem)</w:t>
-      </w:r>
-      <w:r>
-        <w:rPr>
-          <w:kern w:val="16"/>
-        </w:rPr>
-        <w:t>,</w:t>
-      </w:r>
-      <w:r>
-        <w:rPr>
-          <w:kern w:val="16"/>
-        </w:rPr>
-        <w:t xml:space="preserve"> </w:t>
-      </w:r>
-      <w:r>
-        <w:rPr>
-          <w:kern w:val="16"/>
-        </w:rPr>
-        <w:t>Grid E</w:t>
+        <w:t>ing plug-ins: SSH, LSF (Load Sharing Facility), PBS Pro/OpenPBS/Torque (Portable Batch System), Grid E</w:t>
       </w:r>
       <w:r>
         <w:rPr>
@@ -693,43 +375,7 @@
         <w:rPr>
           <w:kern w:val="16"/>
         </w:rPr>
-        <w:t>gine (Oracle/Sun Grid E</w:t>
-      </w:r>
-      <w:r>
-        <w:rPr>
-          <w:kern w:val="16"/>
-        </w:rPr>
-        <w:t>n</w:t>
-      </w:r>
-      <w:r>
-        <w:rPr>
-          <w:kern w:val="16"/>
-        </w:rPr>
-        <w:t>gine),</w:t>
-      </w:r>
-      <w:r>
-        <w:rPr>
-          <w:kern w:val="16"/>
-        </w:rPr>
-        <w:t xml:space="preserve"> </w:t>
-      </w:r>
-      <w:r>
-        <w:rPr>
-          <w:kern w:val="16"/>
-        </w:rPr>
-        <w:t>Condor,</w:t>
-      </w:r>
-      <w:r>
-        <w:rPr>
-          <w:kern w:val="16"/>
-        </w:rPr>
-        <w:t xml:space="preserve"> </w:t>
-      </w:r>
-      <w:r>
-        <w:rPr>
-          <w:kern w:val="16"/>
-        </w:rPr>
-        <w:t>gLite</w:t>
+        <w:t>gine (Oracle/Sun Grid Engine), Condor, gLite</w:t>
       </w:r>
       <w:r>
         <w:rPr>
@@ -764,58 +410,19 @@
         <w:t>RMS. The first</w:t>
       </w:r>
       <w:r>
-        <w:t xml:space="preserve"> thing, a user has to do, is to start</w:t>
-      </w:r>
-      <w:r>
-        <w:t xml:space="preserve"> </w:t>
-      </w:r>
-      <w:r>
-        <w:t>the server side processes on a central machine; in terms of</w:t>
-      </w:r>
-      <w:r>
-        <w:t xml:space="preserve"> </w:t>
-      </w:r>
-      <w:r>
-        <w:t>PoD it is a user interface m</w:t>
-      </w:r>
-      <w:r>
-        <w:t>a</w:t>
-      </w:r>
-      <w:r>
-        <w:t>chine. The next step is to submit PoD jobs to worker nodes. As soon as a job arrives at</w:t>
-      </w:r>
-      <w:r>
-        <w:t xml:space="preserve"> </w:t>
-      </w:r>
-      <w:r>
-        <w:t xml:space="preserve">a remote worker </w:t>
+        <w:t xml:space="preserve"> thing, a user has to do, is to start the server side processes on a central machine; in terms of PoD it is a user interface machine. The next step is to submit PoD jobs to worker nodes. As soon as a job arrives at a remote worker </w:t>
       </w:r>
       <w:r>
         <w:t>node, it automatically configures</w:t>
       </w:r>
       <w:r>
-        <w:t xml:space="preserve"> the environment and starts all needed client services including an</w:t>
-      </w:r>
-      <w:r>
-        <w:t xml:space="preserve"> </w:t>
+        <w:t xml:space="preserve"> the environment and starts all needed client services including an </w:t>
       </w:r>
       <w:r>
         <w:t>xproofd</w:t>
       </w:r>
       <w:r>
-        <w:t xml:space="preserve"> worker and a pod-agent in client mode. In case the</w:t>
-      </w:r>
-      <w:r>
-        <w:t xml:space="preserve"> </w:t>
-      </w:r>
-      <w:r>
-        <w:t>pod-console is used as session management tool, each new</w:t>
-      </w:r>
-      <w:r>
-        <w:t xml:space="preserve"> </w:t>
-      </w:r>
-      <w:r>
-        <w:t>connection is i</w:t>
+        <w:t xml:space="preserve"> worker and a pod-agent in client mode. In case the pod-console is used as session management tool, each new connection is i</w:t>
       </w:r>
       <w:r>
         <w:t>m</w:t>
@@ -827,61 +434,13 @@
         <w:t>diately reflected</w:t>
       </w:r>
       <w:r>
-        <w:t xml:space="preserve"> in the GUI. When the</w:t>
-      </w:r>
-      <w:r>
-        <w:t xml:space="preserve"> </w:t>
-      </w:r>
-      <w:r>
-        <w:t>instantiated PROOF workers of all submitted PoD jobs are</w:t>
-      </w:r>
-      <w:r>
-        <w:t xml:space="preserve"> </w:t>
-      </w:r>
-      <w:r>
-        <w:t>connect</w:t>
+        <w:t xml:space="preserve"> in the GUI. When the instantiated PROOF workers of all submitted PoD jobs are connect</w:t>
       </w:r>
       <w:r>
         <w:t>ed, or when the user is satisfied</w:t>
       </w:r>
       <w:r>
-        <w:t xml:space="preserve"> with the number of</w:t>
-      </w:r>
-      <w:r>
-        <w:t xml:space="preserve"> </w:t>
-      </w:r>
-      <w:r>
-        <w:t>connected worker processes, the PROOF analysis can be</w:t>
-      </w:r>
-      <w:r>
-        <w:t xml:space="preserve"> </w:t>
-      </w:r>
-      <w:r>
-        <w:t>processed as if on a native PROOF clu</w:t>
-      </w:r>
-      <w:r>
-        <w:t>s</w:t>
-      </w:r>
-      <w:r>
-        <w:t>ter. The user then</w:t>
-      </w:r>
-      <w:r>
-        <w:t xml:space="preserve"> </w:t>
-      </w:r>
-      <w:r>
-        <w:t>starts a ROOT session, e.g. on the private la</w:t>
-      </w:r>
-      <w:r>
-        <w:t>p</w:t>
-      </w:r>
-      <w:r>
-        <w:t>top, and connects to the PROOF master, registers the data, and runs the</w:t>
-      </w:r>
-      <w:r>
-        <w:t xml:space="preserve"> </w:t>
-      </w:r>
-      <w:r>
-        <w:t>anal</w:t>
+        <w:t xml:space="preserve"> with the number of connected worker processes, the PROOF analysis can be processed as if on a native PROOF cluster. The user then starts a ROOT session, e.g. on the private laptop, and connects to the PROOF master, registers the data, and runs the anal</w:t>
       </w:r>
       <w:r>
         <w:t>y</w:t>
@@ -890,19 +449,7 @@
         <w:t>sis script. Since pod-agent</w:t>
       </w:r>
       <w:r>
-        <w:t xml:space="preserve"> can manage disconnects, the user can also disconnect from ROOT, restart the</w:t>
-      </w:r>
-      <w:r>
-        <w:t xml:space="preserve"> </w:t>
-      </w:r>
-      <w:r>
-        <w:t>ROOT session, and reconnect to the same PROOF cluster</w:t>
-      </w:r>
-      <w:r>
-        <w:t xml:space="preserve"> </w:t>
-      </w:r>
-      <w:r>
-        <w:t>wit</w:t>
+        <w:t xml:space="preserve"> can manage disconnects, the user can also disconnect from ROOT, restart the ROOT session, and reconnect to the same PROOF cluster wit</w:t>
       </w:r>
       <w:r>
         <w:t>h</w:t>
@@ -966,19 +513,7 @@
         <w:rPr>
           <w:kern w:val="16"/>
         </w:rPr>
-        <w:t>based insta</w:t>
-      </w:r>
-      <w:r>
-        <w:rPr>
-          <w:kern w:val="16"/>
-        </w:rPr>
-        <w:t>l</w:t>
-      </w:r>
-      <w:r>
-        <w:rPr>
-          <w:kern w:val="16"/>
-        </w:rPr>
-        <w:t>lations, which use PoD as a PROOF cluster solution. With PoD there is no need to</w:t>
+        <w:t>based installations, which use PoD as a PROOF cluster solution. With PoD there is no need to</w:t>
       </w:r>
       <w:r>
         <w:rPr>
@@ -990,7 +525,19 @@
         <w:rPr>
           <w:kern w:val="16"/>
         </w:rPr>
-        <w:t>maintain a dedicated PROOF analysis facility. PoD users create themself private dynamic PROOF</w:t>
+        <w:t xml:space="preserve">maintain a dedicated PROOF analysis facility. PoD users create </w:t>
+      </w:r>
+      <w:r>
+        <w:rPr>
+          <w:kern w:val="16"/>
+        </w:rPr>
+        <w:t>themselves</w:t>
+      </w:r>
+      <w:r>
+        <w:rPr>
+          <w:kern w:val="16"/>
+        </w:rPr>
+        <w:t xml:space="preserve"> private dynamic PROOF</w:t>
       </w:r>
       <w:r>
         <w:rPr>

</xml_diff>